<commit_message>
Not working but committing to clear nonsense
</commit_message>
<xml_diff>
--- a/wordtest.docx
+++ b/wordtest.docx
@@ -9,11 +9,19 @@
       <w:r>
         <w:t xml:space="preserve"> (woops! Lol)</w:t>
       </w:r>
-      <w:bookmarkStart w:id="0" w:name="_GoBack"/>
-      <w:bookmarkEnd w:id="0"/>
       <w:r>
         <w:t xml:space="preserve"> of implement docx2txt in github (and eventually xls2txt).</w:t>
       </w:r>
+    </w:p>
+    <w:p>
+      <w:r>
+        <w:t>No luck on round 1. Adding the diff to gitconfig…sooooo…maybe?</w:t>
+      </w:r>
+      <w:r>
+        <w:t xml:space="preserve"> NOOOOPE</w:t>
+      </w:r>
+      <w:bookmarkStart w:id="0" w:name="_GoBack"/>
+      <w:bookmarkEnd w:id="0"/>
     </w:p>
     <w:sectPr>
       <w:pgSz w:w="12240" w:h="15840"/>

</xml_diff>

<commit_message>
Well I may have been wrong...confirming
</commit_message>
<xml_diff>
--- a/wordtest.docx
+++ b/wordtest.docx
@@ -19,6 +19,11 @@
       </w:r>
       <w:r>
         <w:t xml:space="preserve"> NOOOOPE</w:t>
+      </w:r>
+    </w:p>
+    <w:p>
+      <w:r>
+        <w:t>HOLY CRAP I THINK IT WORKED YOU GUYS!!</w:t>
       </w:r>
       <w:bookmarkStart w:id="0" w:name="_GoBack"/>
       <w:bookmarkEnd w:id="0"/>

</xml_diff>